<commit_message>
Added  initial extraction from bin files.
</commit_message>
<xml_diff>
--- a/FileObjectExtractorTests/Resources/TestDocx.docx
+++ b/FileObjectExtractorTests/Resources/TestDocx.docx
@@ -29,48 +29,29 @@
           <v:shape id="_x0000_i1025" type="#_x0000_t75" style="width:77.25pt;height:50.25pt" o:ole="">
             <v:imagedata r:id="rId4" o:title=""/>
           </v:shape>
-          <o:OLEObject Type="Embed" ProgID="Word.Document.12" ShapeID="_x0000_i1025" DrawAspect="Icon" ObjectID="_1798790080" r:id="rId5">
+          <o:OLEObject Type="Embed" ProgID="Word.Document.12" ShapeID="_x0000_i1025" DrawAspect="Icon" ObjectID="_1800723992" r:id="rId5">
             <o:FieldCodes>\s</o:FieldCodes>
           </o:OLEObject>
         </w:object>
       </w:r>
     </w:p>
-    <w:p/>
-    <w:p/>
-    <w:p/>
-    <w:p/>
-    <w:p/>
-    <w:p/>
-    <w:p/>
-    <w:p/>
-    <w:p/>
-    <w:p/>
-    <w:p/>
-    <w:p/>
-    <w:p/>
-    <w:p/>
-    <w:p/>
-    <w:p/>
-    <w:p/>
-    <w:p/>
-    <w:p/>
-    <w:p/>
-    <w:p/>
-    <w:p/>
-    <w:p/>
-    <w:p/>
-    <w:p/>
-    <w:p/>
-    <w:p/>
-    <w:p/>
-    <w:p/>
     <w:p>
       <w:r>
         <w:object w:dxaOrig="1543" w:dyaOrig="998" w14:anchorId="54F2DD74">
           <v:shape id="_x0000_i1026" type="#_x0000_t75" style="width:77.25pt;height:50.25pt" o:ole="">
             <v:imagedata r:id="rId6" o:title=""/>
           </v:shape>
-          <o:OLEObject Type="Embed" ProgID="Acrobat.Document.DC" ShapeID="_x0000_i1026" DrawAspect="Icon" ObjectID="_1798790081" r:id="rId7"/>
+          <o:OLEObject Type="Embed" ProgID="Acrobat.Document.DC" ShapeID="_x0000_i1026" DrawAspect="Icon" ObjectID="_1800723993" r:id="rId7"/>
+        </w:object>
+      </w:r>
+    </w:p>
+    <w:p>
+      <w:r>
+        <w:object w:dxaOrig="1543" w:dyaOrig="998" w14:anchorId="576BD4D7">
+          <v:shape id="_x0000_i1029" type="#_x0000_t75" style="width:77.25pt;height:50.25pt" o:ole="">
+            <v:imagedata r:id="rId8" o:title=""/>
+          </v:shape>
+          <o:OLEObject Type="Embed" ProgID="Package" ShapeID="_x0000_i1029" DrawAspect="Icon" ObjectID="_1800723994" r:id="rId9"/>
         </w:object>
       </w:r>
     </w:p>

</xml_diff>

<commit_message>
Seperated office parsers into interface and abstract classes to make adding more easier.
</commit_message>
<xml_diff>
--- a/FileObjectExtractorTests/Resources/TestDocx.docx
+++ b/FileObjectExtractorTests/Resources/TestDocx.docx
@@ -29,7 +29,7 @@
           <v:shape id="_x0000_i1025" type="#_x0000_t75" style="width:77.25pt;height:50.25pt" o:ole="">
             <v:imagedata r:id="rId4" o:title=""/>
           </v:shape>
-          <o:OLEObject Type="Embed" ProgID="Word.Document.12" ShapeID="_x0000_i1025" DrawAspect="Icon" ObjectID="_1800723992" r:id="rId5">
+          <o:OLEObject Type="Embed" ProgID="Word.Document.12" ShapeID="_x0000_i1025" DrawAspect="Icon" ObjectID="_1800898266" r:id="rId5">
             <o:FieldCodes>\s</o:FieldCodes>
           </o:OLEObject>
         </w:object>
@@ -41,20 +41,55 @@
           <v:shape id="_x0000_i1026" type="#_x0000_t75" style="width:77.25pt;height:50.25pt" o:ole="">
             <v:imagedata r:id="rId6" o:title=""/>
           </v:shape>
-          <o:OLEObject Type="Embed" ProgID="Acrobat.Document.DC" ShapeID="_x0000_i1026" DrawAspect="Icon" ObjectID="_1800723993" r:id="rId7"/>
+          <o:OLEObject Type="Embed" ProgID="Acrobat.Document.DC" ShapeID="_x0000_i1026" DrawAspect="Icon" ObjectID="_1800898267" r:id="rId7"/>
         </w:object>
       </w:r>
     </w:p>
     <w:p>
       <w:r>
         <w:object w:dxaOrig="1543" w:dyaOrig="998" w14:anchorId="576BD4D7">
-          <v:shape id="_x0000_i1029" type="#_x0000_t75" style="width:77.25pt;height:50.25pt" o:ole="">
+          <v:shape id="_x0000_i1027" type="#_x0000_t75" style="width:77.25pt;height:50.25pt" o:ole="">
             <v:imagedata r:id="rId8" o:title=""/>
           </v:shape>
-          <o:OLEObject Type="Embed" ProgID="Package" ShapeID="_x0000_i1029" DrawAspect="Icon" ObjectID="_1800723994" r:id="rId9"/>
+          <o:OLEObject Type="Embed" ProgID="Package" ShapeID="_x0000_i1027" DrawAspect="Icon" ObjectID="_1800898268" r:id="rId9"/>
         </w:object>
       </w:r>
     </w:p>
+    <w:p>
+      <w:r>
+        <w:object w:dxaOrig="1543" w:dyaOrig="998" w14:anchorId="636EE8E3">
+          <v:shape id="_x0000_i1028" type="#_x0000_t75" style="width:77.25pt;height:50.25pt" o:ole="">
+            <v:imagedata r:id="rId10" o:title=""/>
+          </v:shape>
+          <o:OLEObject Type="Embed" ProgID="Package" ShapeID="_x0000_i1028" DrawAspect="Icon" ObjectID="_1800898269" r:id="rId11"/>
+        </w:object>
+      </w:r>
+    </w:p>
+    <w:p>
+      <w:r>
+        <w:object w:dxaOrig="1543" w:dyaOrig="998" w14:anchorId="5207B19C">
+          <v:shape id="_x0000_i1029" type="#_x0000_t75" style="width:77.25pt;height:50.25pt" o:ole="">
+            <v:imagedata r:id="rId12" o:title=""/>
+          </v:shape>
+          <o:OLEObject Type="Embed" ProgID="Package" ShapeID="_x0000_i1029" DrawAspect="Icon" ObjectID="_1800898270" r:id="rId13"/>
+        </w:object>
+      </w:r>
+    </w:p>
+    <w:bookmarkStart w:id="1" w:name="_MON_1800897830"/>
+    <w:bookmarkEnd w:id="1"/>
+    <w:p>
+      <w:r>
+        <w:object w:dxaOrig="9026" w:dyaOrig="450" w14:anchorId="015BCF41">
+          <v:shape id="_x0000_i1030" type="#_x0000_t75" style="width:451.5pt;height:22.5pt" o:ole="">
+            <v:imagedata r:id="rId14" o:title=""/>
+          </v:shape>
+          <o:OLEObject Type="Embed" ProgID="Word.Document.12" ShapeID="_x0000_i1030" DrawAspect="Content" ObjectID="_1800898271" r:id="rId15">
+            <o:FieldCodes>\s</o:FieldCodes>
+          </o:OLEObject>
+        </w:object>
+      </w:r>
+    </w:p>
+    <w:p/>
     <w:sectPr>
       <w:pgSz w:w="11906" w:h="16838"/>
       <w:pgMar w:top="1440" w:right="1440" w:bottom="1440" w:left="1440" w:header="708" w:footer="708" w:gutter="0"/>

</xml_diff>

<commit_message>
Added file name shortener and some tests.
</commit_message>
<xml_diff>
--- a/FileObjectExtractorTests/Resources/TestDocx.docx
+++ b/FileObjectExtractorTests/Resources/TestDocx.docx
@@ -29,7 +29,7 @@
           <v:shape id="_x0000_i1025" type="#_x0000_t75" style="width:77.25pt;height:50.25pt" o:ole="">
             <v:imagedata r:id="rId5" o:title=""/>
           </v:shape>
-          <o:OLEObject Type="Embed" ProgID="Word.Document.12" ShapeID="_x0000_i1025" DrawAspect="Icon" ObjectID="_1801121719" r:id="rId6">
+          <o:OLEObject Type="Embed" ProgID="Word.Document.12" ShapeID="_x0000_i1025" DrawAspect="Icon" ObjectID="_1802336815" r:id="rId6">
             <o:FieldCodes>\s</o:FieldCodes>
           </o:OLEObject>
         </w:object>
@@ -41,7 +41,7 @@
           <v:shape id="_x0000_i1026" type="#_x0000_t75" style="width:77.25pt;height:50.25pt" o:ole="">
             <v:imagedata r:id="rId7" o:title=""/>
           </v:shape>
-          <o:OLEObject Type="Embed" ProgID="Acrobat.Document.DC" ShapeID="_x0000_i1026" DrawAspect="Icon" ObjectID="_1801121720" r:id="rId8"/>
+          <o:OLEObject Type="Embed" ProgID="Acrobat.Document.DC" ShapeID="_x0000_i1026" DrawAspect="Icon" ObjectID="_1802336816" r:id="rId8"/>
         </w:object>
       </w:r>
     </w:p>
@@ -51,7 +51,7 @@
           <v:shape id="_x0000_i1027" type="#_x0000_t75" style="width:77.25pt;height:50.25pt" o:ole="">
             <v:imagedata r:id="rId9" o:title=""/>
           </v:shape>
-          <o:OLEObject Type="Embed" ProgID="Package" ShapeID="_x0000_i1027" DrawAspect="Icon" ObjectID="_1801121721" r:id="rId10"/>
+          <o:OLEObject Type="Embed" ProgID="Package" ShapeID="_x0000_i1027" DrawAspect="Icon" ObjectID="_1802336817" r:id="rId10"/>
         </w:object>
       </w:r>
     </w:p>
@@ -61,7 +61,7 @@
           <v:shape id="_x0000_i1028" type="#_x0000_t75" style="width:77.25pt;height:50.25pt" o:ole="">
             <v:imagedata r:id="rId11" o:title=""/>
           </v:shape>
-          <o:OLEObject Type="Embed" ProgID="Package" ShapeID="_x0000_i1028" DrawAspect="Icon" ObjectID="_1801121722" r:id="rId12"/>
+          <o:OLEObject Type="Embed" ProgID="Package" ShapeID="_x0000_i1028" DrawAspect="Icon" ObjectID="_1802336818" r:id="rId12"/>
         </w:object>
       </w:r>
     </w:p>
@@ -71,7 +71,7 @@
           <v:shape id="_x0000_i1029" type="#_x0000_t75" style="width:77.25pt;height:50.25pt" o:ole="">
             <v:imagedata r:id="rId13" o:title=""/>
           </v:shape>
-          <o:OLEObject Type="Embed" ProgID="Package" ShapeID="_x0000_i1029" DrawAspect="Icon" ObjectID="_1801121723" r:id="rId14"/>
+          <o:OLEObject Type="Embed" ProgID="Package" ShapeID="_x0000_i1029" DrawAspect="Icon" ObjectID="_1802336819" r:id="rId14"/>
         </w:object>
       </w:r>
     </w:p>
@@ -83,7 +83,7 @@
           <v:shape id="_x0000_i1030" type="#_x0000_t75" style="width:451.5pt;height:22.5pt" o:ole="">
             <v:imagedata r:id="rId15" o:title=""/>
           </v:shape>
-          <o:OLEObject Type="Embed" ProgID="Word.Document.12" ShapeID="_x0000_i1030" DrawAspect="Content" ObjectID="_1801121724" r:id="rId16">
+          <o:OLEObject Type="Embed" ProgID="Word.Document.12" ShapeID="_x0000_i1030" DrawAspect="Content" ObjectID="_1802336820" r:id="rId16">
             <o:FieldCodes>\s</o:FieldCodes>
           </o:OLEObject>
         </w:object>
@@ -95,7 +95,21 @@
           <v:shape id="_x0000_i1031" type="#_x0000_t75" style="width:77.25pt;height:50.25pt" o:ole="">
             <v:imagedata r:id="rId17" o:title=""/>
           </v:shape>
-          <o:OLEObject Type="Embed" ProgID="PBrush" ShapeID="_x0000_i1031" DrawAspect="Icon" ObjectID="_1801121725" r:id="rId18"/>
+          <o:OLEObject Type="Embed" ProgID="PBrush" ShapeID="_x0000_i1031" DrawAspect="Icon" ObjectID="_1802336821" r:id="rId18"/>
+        </w:object>
+      </w:r>
+    </w:p>
+    <w:bookmarkStart w:id="2" w:name="_MON_1802336809"/>
+    <w:bookmarkEnd w:id="2"/>
+    <w:p>
+      <w:r>
+        <w:object w:dxaOrig="9026" w:dyaOrig="10524" w14:anchorId="3351AB5C">
+          <v:shape id="_x0000_i1032" type="#_x0000_t75" style="width:451.5pt;height:526.5pt" o:ole="">
+            <v:imagedata r:id="rId19" o:title=""/>
+          </v:shape>
+          <o:OLEObject Type="Embed" ProgID="Word.Document.12" ShapeID="_x0000_i1032" DrawAspect="Content" ObjectID="_1802336822" r:id="rId20">
+            <o:FieldCodes>\s</o:FieldCodes>
+          </o:OLEObject>
         </w:object>
       </w:r>
     </w:p>

</xml_diff>

<commit_message>
Made the EMF parser more specific for document and document rel xml fileswhen parsing word documents.
</commit_message>
<xml_diff>
--- a/FileObjectExtractorTests/Resources/TestDocx.docx
+++ b/FileObjectExtractorTests/Resources/TestDocx.docx
@@ -29,7 +29,7 @@
           <v:shape id="_x0000_i1025" type="#_x0000_t75" style="width:77.25pt;height:50.25pt" o:ole="">
             <v:imagedata r:id="rId5" o:title=""/>
           </v:shape>
-          <o:OLEObject Type="Embed" ProgID="Word.Document.12" ShapeID="_x0000_i1025" DrawAspect="Icon" ObjectID="_1802336815" r:id="rId6">
+          <o:OLEObject Type="Embed" ProgID="Word.Document.12" ShapeID="_x0000_i1025" DrawAspect="Icon" ObjectID="_1807869769" r:id="rId6">
             <o:FieldCodes>\s</o:FieldCodes>
           </o:OLEObject>
         </w:object>
@@ -41,7 +41,7 @@
           <v:shape id="_x0000_i1026" type="#_x0000_t75" style="width:77.25pt;height:50.25pt" o:ole="">
             <v:imagedata r:id="rId7" o:title=""/>
           </v:shape>
-          <o:OLEObject Type="Embed" ProgID="Acrobat.Document.DC" ShapeID="_x0000_i1026" DrawAspect="Icon" ObjectID="_1802336816" r:id="rId8"/>
+          <o:OLEObject Type="Embed" ProgID="Acrobat.Document.DC" ShapeID="_x0000_i1026" DrawAspect="Icon" ObjectID="_1807869770" r:id="rId8"/>
         </w:object>
       </w:r>
     </w:p>
@@ -51,7 +51,7 @@
           <v:shape id="_x0000_i1027" type="#_x0000_t75" style="width:77.25pt;height:50.25pt" o:ole="">
             <v:imagedata r:id="rId9" o:title=""/>
           </v:shape>
-          <o:OLEObject Type="Embed" ProgID="Package" ShapeID="_x0000_i1027" DrawAspect="Icon" ObjectID="_1802336817" r:id="rId10"/>
+          <o:OLEObject Type="Embed" ProgID="Package" ShapeID="_x0000_i1027" DrawAspect="Icon" ObjectID="_1807869771" r:id="rId10"/>
         </w:object>
       </w:r>
     </w:p>
@@ -61,7 +61,7 @@
           <v:shape id="_x0000_i1028" type="#_x0000_t75" style="width:77.25pt;height:50.25pt" o:ole="">
             <v:imagedata r:id="rId11" o:title=""/>
           </v:shape>
-          <o:OLEObject Type="Embed" ProgID="Package" ShapeID="_x0000_i1028" DrawAspect="Icon" ObjectID="_1802336818" r:id="rId12"/>
+          <o:OLEObject Type="Embed" ProgID="Package" ShapeID="_x0000_i1028" DrawAspect="Icon" ObjectID="_1807869772" r:id="rId12"/>
         </w:object>
       </w:r>
     </w:p>
@@ -71,7 +71,7 @@
           <v:shape id="_x0000_i1029" type="#_x0000_t75" style="width:77.25pt;height:50.25pt" o:ole="">
             <v:imagedata r:id="rId13" o:title=""/>
           </v:shape>
-          <o:OLEObject Type="Embed" ProgID="Package" ShapeID="_x0000_i1029" DrawAspect="Icon" ObjectID="_1802336819" r:id="rId14"/>
+          <o:OLEObject Type="Embed" ProgID="Package" ShapeID="_x0000_i1029" DrawAspect="Icon" ObjectID="_1807869773" r:id="rId14"/>
         </w:object>
       </w:r>
     </w:p>
@@ -83,7 +83,7 @@
           <v:shape id="_x0000_i1030" type="#_x0000_t75" style="width:451.5pt;height:22.5pt" o:ole="">
             <v:imagedata r:id="rId15" o:title=""/>
           </v:shape>
-          <o:OLEObject Type="Embed" ProgID="Word.Document.12" ShapeID="_x0000_i1030" DrawAspect="Content" ObjectID="_1802336820" r:id="rId16">
+          <o:OLEObject Type="Embed" ProgID="Word.Document.12" ShapeID="_x0000_i1030" DrawAspect="Content" ObjectID="_1807869774" r:id="rId16">
             <o:FieldCodes>\s</o:FieldCodes>
           </o:OLEObject>
         </w:object>
@@ -95,19 +95,33 @@
           <v:shape id="_x0000_i1031" type="#_x0000_t75" style="width:77.25pt;height:50.25pt" o:ole="">
             <v:imagedata r:id="rId17" o:title=""/>
           </v:shape>
-          <o:OLEObject Type="Embed" ProgID="PBrush" ShapeID="_x0000_i1031" DrawAspect="Icon" ObjectID="_1802336821" r:id="rId18"/>
+          <o:OLEObject Type="Embed" ProgID="PBrush" ShapeID="_x0000_i1031" DrawAspect="Icon" ObjectID="_1807869775" r:id="rId18"/>
         </w:object>
       </w:r>
     </w:p>
-    <w:bookmarkStart w:id="2" w:name="_MON_1802336809"/>
+    <w:bookmarkStart w:id="2" w:name="_MON_1807869764"/>
     <w:bookmarkEnd w:id="2"/>
+    <w:p>
+      <w:r>
+        <w:object w:dxaOrig="1543" w:dyaOrig="998" w14:anchorId="10FB6A3E">
+          <v:shape id="_x0000_i1033" type="#_x0000_t75" style="width:77.25pt;height:50.25pt" o:ole="">
+            <v:imagedata r:id="rId19" o:title=""/>
+          </v:shape>
+          <o:OLEObject Type="Embed" ProgID="Word.Document.12" ShapeID="_x0000_i1033" DrawAspect="Icon" ObjectID="_1807869776" r:id="rId20">
+            <o:FieldCodes>\s</o:FieldCodes>
+          </o:OLEObject>
+        </w:object>
+      </w:r>
+    </w:p>
+    <w:bookmarkStart w:id="3" w:name="_MON_1802336809"/>
+    <w:bookmarkEnd w:id="3"/>
     <w:p>
       <w:r>
         <w:object w:dxaOrig="9026" w:dyaOrig="10524" w14:anchorId="3351AB5C">
           <v:shape id="_x0000_i1032" type="#_x0000_t75" style="width:451.5pt;height:526.5pt" o:ole="">
-            <v:imagedata r:id="rId19" o:title=""/>
+            <v:imagedata r:id="rId21" o:title=""/>
           </v:shape>
-          <o:OLEObject Type="Embed" ProgID="Word.Document.12" ShapeID="_x0000_i1032" DrawAspect="Content" ObjectID="_1802336822" r:id="rId20">
+          <o:OLEObject Type="Embed" ProgID="Word.Document.12" ShapeID="_x0000_i1032" DrawAspect="Content" ObjectID="_1807869777" r:id="rId22">
             <o:FieldCodes>\s</o:FieldCodes>
           </o:OLEObject>
         </w:object>

</xml_diff>